<commit_message>
Final Commit for project turn in
</commit_message>
<xml_diff>
--- a/HumaneSociety_UserStories.docx
+++ b/HumaneSociety_UserStories.docx
@@ -104,30 +104,28 @@
       <w:r>
         <w:rPr>
           <w:b/>
-        </w:rPr>
-        <w:t>(</w:t>
-      </w:r>
-      <w:r>
-        <w:rPr>
-          <w:b/>
-        </w:rPr>
-        <w:t>1</w:t>
-      </w:r>
-      <w:r>
-        <w:rPr>
-          <w:b/>
-        </w:rPr>
-        <w:t>5 points)</w:t>
-      </w:r>
-      <w:r>
+          <w:highlight w:val="green"/>
+        </w:rPr>
+        <w:t>(15 points)</w:t>
+      </w:r>
+      <w:r>
+        <w:rPr>
+          <w:highlight w:val="green"/>
+        </w:rPr>
         <w:t xml:space="preserve"> As a developer, I want to seed my database with at least 5 species, 5 diet plans, 5 animals, 10 rooms, and 5 shots by writing queries using SQL Server Management Studio. I will save these queries to a .</w:t>
       </w:r>
       <w:proofErr w:type="spellStart"/>
       <w:r>
+        <w:rPr>
+          <w:highlight w:val="green"/>
+        </w:rPr>
         <w:t>sql</w:t>
       </w:r>
       <w:proofErr w:type="spellEnd"/>
       <w:r>
+        <w:rPr>
+          <w:highlight w:val="green"/>
+        </w:rPr>
         <w:t xml:space="preserve"> or .txt file to save for review.</w:t>
       </w:r>
     </w:p>
@@ -135,22 +133,14 @@
       <w:r>
         <w:rPr>
           <w:b/>
-        </w:rPr>
-        <w:t>(</w:t>
-      </w:r>
-      <w:r>
-        <w:rPr>
-          <w:b/>
-        </w:rPr>
-        <w:t>1</w:t>
-      </w:r>
-      <w:r>
-        <w:rPr>
-          <w:b/>
-        </w:rPr>
-        <w:t>5 points)</w:t>
-      </w:r>
-      <w:r>
+          <w:highlight w:val="cyan"/>
+        </w:rPr>
+        <w:t>(15 points)</w:t>
+      </w:r>
+      <w:r>
+        <w:rPr>
+          <w:highlight w:val="cyan"/>
+        </w:rPr>
         <w:t xml:space="preserve"> As a developer, I want to use LINQ extension methods and/or LINQ query operators where ever applicable in my application.</w:t>
       </w:r>
     </w:p>
@@ -460,34 +450,34 @@
         </w:rPr>
         <w:t>As a developer, I want to make good, consistent commits.</w:t>
       </w:r>
+    </w:p>
+    <w:p>
+      <w:pPr>
+        <w:rPr>
+          <w:b/>
+          <w:highlight w:val="yellow"/>
+        </w:rPr>
+      </w:pPr>
+      <w:r>
+        <w:rPr>
+          <w:b/>
+          <w:highlight w:val="yellow"/>
+        </w:rPr>
+        <w:t>BONUS User Stories:</w:t>
+      </w:r>
+    </w:p>
+    <w:p>
+      <w:r>
+        <w:rPr>
+          <w:b/>
+        </w:rPr>
+        <w:t xml:space="preserve">(5 points) </w:t>
+      </w:r>
+      <w:r>
+        <w:t xml:space="preserve">As a developer, I want to use LINQ to import a CSV file that already contains data about several animals that are being transferred from a different humane society. </w:t>
+      </w:r>
       <w:bookmarkStart w:id="0" w:name="_GoBack"/>
       <w:bookmarkEnd w:id="0"/>
-    </w:p>
-    <w:p>
-      <w:pPr>
-        <w:rPr>
-          <w:b/>
-          <w:highlight w:val="yellow"/>
-        </w:rPr>
-      </w:pPr>
-      <w:r>
-        <w:rPr>
-          <w:b/>
-          <w:highlight w:val="yellow"/>
-        </w:rPr>
-        <w:t>BONUS User Stories:</w:t>
-      </w:r>
-    </w:p>
-    <w:p>
-      <w:r>
-        <w:rPr>
-          <w:b/>
-        </w:rPr>
-        <w:t xml:space="preserve">(5 points) </w:t>
-      </w:r>
-      <w:r>
-        <w:t xml:space="preserve">As a developer, I want to use LINQ to import a CSV file that already contains data about several animals that are being transferred from a different humane society. </w:t>
-      </w:r>
     </w:p>
     <w:sectPr>
       <w:pgSz w:w="12240" w:h="15840"/>

</xml_diff>